<commit_message>
started to refine proposal
</commit_message>
<xml_diff>
--- a/PRIME/05_research_proposal_CNussbaum_ToDo.docx
+++ b/PRIME/05_research_proposal_CNussbaum_ToDo.docx
@@ -282,8 +282,17 @@
         <w:rPr>
           <w:rFonts w:ascii="Calibri" w:hAnsi="Calibri" w:cs="Calibri"/>
         </w:rPr>
-        <w:t>ubmission: 12.03.2024</w:t>
-      </w:r>
+        <w:t xml:space="preserve">ubmission: </w:t>
+      </w:r>
+      <w:proofErr w:type="spellStart"/>
+      <w:r>
+        <w:rPr>
+          <w:rFonts w:ascii="Calibri" w:hAnsi="Calibri" w:cs="Calibri"/>
+          <w:color w:val="196B24" w:themeColor="accent3"/>
+        </w:rPr>
+        <w:t>ToDo</w:t>
+      </w:r>
+      <w:proofErr w:type="spellEnd"/>
       <w:r>
         <w:rPr>
           <w:rFonts w:ascii="Calibri" w:hAnsi="Calibri" w:cs="Calibri"/>
@@ -301,19 +310,28 @@
         <w:rPr>
           <w:rFonts w:ascii="Calibri" w:hAnsi="Calibri" w:cs="Calibri"/>
         </w:rPr>
-        <w:t>roject: 1. October 2025 – 31. March 2026</w:t>
-      </w:r>
-      <w:r>
-        <w:rPr>
-          <w:rFonts w:ascii="Calibri" w:hAnsi="Calibri" w:cs="Calibri"/>
-        </w:rPr>
-        <w:t xml:space="preserve"> (6 months)</w:t>
-      </w:r>
-      <w:r>
-        <w:rPr>
-          <w:rFonts w:ascii="Calibri" w:hAnsi="Calibri" w:cs="Calibri"/>
+        <w:t xml:space="preserve">roject: </w:t>
+      </w:r>
+      <w:proofErr w:type="spellStart"/>
+      <w:r>
+        <w:rPr>
+          <w:rFonts w:ascii="Calibri" w:hAnsi="Calibri" w:cs="Calibri"/>
+          <w:color w:val="196B24" w:themeColor="accent3"/>
+        </w:rPr>
+        <w:t>ToDo</w:t>
+      </w:r>
+      <w:proofErr w:type="spellEnd"/>
+      <w:r>
+        <w:rPr>
+          <w:rFonts w:ascii="Calibri" w:hAnsi="Calibri" w:cs="Calibri"/>
+          <w:color w:val="196B24" w:themeColor="accent3"/>
         </w:rPr>
         <w:br/>
+      </w:r>
+      <w:r>
+        <w:rPr>
+          <w:rFonts w:ascii="Calibri" w:hAnsi="Calibri" w:cs="Calibri"/>
+        </w:rPr>
         <w:t>Hosting Institution: University College London</w:t>
       </w:r>
       <w:r>
@@ -1430,7 +1448,27 @@
         <w:rPr>
           <w:rFonts w:ascii="Calibri" w:hAnsi="Calibri" w:cs="Calibri"/>
         </w:rPr>
-        <w:t xml:space="preserve"> in February 2025 </w:t>
+        <w:t xml:space="preserve"> in </w:t>
+      </w:r>
+      <w:r>
+        <w:rPr>
+          <w:rFonts w:ascii="Calibri" w:hAnsi="Calibri" w:cs="Calibri"/>
+          <w:color w:val="196B24" w:themeColor="accent3"/>
+        </w:rPr>
+        <w:t>May</w:t>
+      </w:r>
+      <w:r>
+        <w:rPr>
+          <w:rFonts w:ascii="Calibri" w:hAnsi="Calibri" w:cs="Calibri"/>
+          <w:color w:val="196B24" w:themeColor="accent3"/>
+        </w:rPr>
+        <w:t xml:space="preserve"> 2025</w:t>
+      </w:r>
+      <w:r>
+        <w:rPr>
+          <w:rFonts w:ascii="Calibri" w:hAnsi="Calibri" w:cs="Calibri"/>
+        </w:rPr>
+        <w:t xml:space="preserve"> </w:t>
       </w:r>
       <w:sdt>
         <w:sdtPr>
@@ -2154,17 +2192,29 @@
         <w:rPr>
           <w:rFonts w:ascii="Calibri" w:hAnsi="Calibri" w:cs="Calibri"/>
         </w:rPr>
-        <w:t xml:space="preserve"> reference</w:t>
-      </w:r>
-      <w:r>
-        <w:rPr>
-          <w:rFonts w:ascii="Calibri" w:hAnsi="Calibri" w:cs="Calibri"/>
-        </w:rPr>
         <w:t xml:space="preserve"> </w:t>
       </w:r>
       <w:r>
         <w:rPr>
           <w:rFonts w:ascii="Calibri" w:hAnsi="Calibri" w:cs="Calibri"/>
+          <w:b/>
+          <w:bCs/>
+        </w:rPr>
+        <w:t>reference</w:t>
+      </w:r>
+      <w:r>
+        <w:rPr>
+          <w:rFonts w:ascii="Calibri" w:hAnsi="Calibri" w:cs="Calibri"/>
+          <w:b/>
+          <w:bCs/>
+        </w:rPr>
+        <w:t xml:space="preserve"> </w:t>
+      </w:r>
+      <w:r>
+        <w:rPr>
+          <w:rFonts w:ascii="Calibri" w:hAnsi="Calibri" w:cs="Calibri"/>
+          <w:b/>
+          <w:bCs/>
         </w:rPr>
         <w:t>frame</w:t>
       </w:r>
@@ -2234,6 +2284,7 @@
         <w:ind w:firstLine="360"/>
         <w:rPr>
           <w:rFonts w:ascii="Calibri" w:hAnsi="Calibri" w:cs="Calibri"/>
+          <w:color w:val="196B24" w:themeColor="accent3"/>
         </w:rPr>
       </w:pPr>
       <w:r>
@@ -2252,67 +2303,196 @@
         <w:rPr>
           <w:rFonts w:ascii="Calibri" w:hAnsi="Calibri" w:cs="Calibri"/>
         </w:rPr>
-        <w:t xml:space="preserve">. I plan to address this </w:t>
-      </w:r>
-      <w:r>
-        <w:rPr>
-          <w:rFonts w:ascii="Calibri" w:hAnsi="Calibri" w:cs="Calibri"/>
+        <w:t xml:space="preserve">. </w:t>
+      </w:r>
+      <w:r>
+        <w:rPr>
+          <w:rFonts w:ascii="Calibri" w:hAnsi="Calibri" w:cs="Calibri"/>
+          <w:color w:val="196B24" w:themeColor="accent3"/>
+        </w:rPr>
+        <w:t xml:space="preserve">I plan to address this </w:t>
+      </w:r>
+      <w:r>
+        <w:rPr>
+          <w:rFonts w:ascii="Calibri" w:hAnsi="Calibri" w:cs="Calibri"/>
+          <w:color w:val="196B24" w:themeColor="accent3"/>
         </w:rPr>
         <w:t>topic</w:t>
       </w:r>
       <w:r>
         <w:rPr>
           <w:rFonts w:ascii="Calibri" w:hAnsi="Calibri" w:cs="Calibri"/>
-        </w:rPr>
-        <w:t xml:space="preserve"> from two angles: Study 1</w:t>
-      </w:r>
-      <w:r>
-        <w:rPr>
-          <w:rFonts w:ascii="Calibri" w:hAnsi="Calibri" w:cs="Calibri"/>
+          <w:color w:val="196B24" w:themeColor="accent3"/>
+        </w:rPr>
+        <w:t xml:space="preserve"> from </w:t>
+      </w:r>
+      <w:r>
+        <w:rPr>
+          <w:rFonts w:ascii="Calibri" w:hAnsi="Calibri" w:cs="Calibri"/>
+          <w:color w:val="196B24" w:themeColor="accent3"/>
+        </w:rPr>
+        <w:t>three</w:t>
+      </w:r>
+      <w:r>
+        <w:rPr>
+          <w:rFonts w:ascii="Calibri" w:hAnsi="Calibri" w:cs="Calibri"/>
+          <w:color w:val="196B24" w:themeColor="accent3"/>
+        </w:rPr>
+        <w:t xml:space="preserve"> angles: </w:t>
+      </w:r>
+      <w:r>
+        <w:rPr>
+          <w:rFonts w:ascii="Calibri" w:hAnsi="Calibri" w:cs="Calibri"/>
+          <w:b/>
+          <w:bCs/>
+          <w:color w:val="196B24" w:themeColor="accent3"/>
+        </w:rPr>
+        <w:t>Study 1</w:t>
+      </w:r>
+      <w:r>
+        <w:rPr>
+          <w:rFonts w:ascii="Calibri" w:hAnsi="Calibri" w:cs="Calibri"/>
+          <w:color w:val="196B24" w:themeColor="accent3"/>
         </w:rPr>
         <w:t xml:space="preserve"> will </w:t>
       </w:r>
       <w:r>
         <w:rPr>
           <w:rFonts w:ascii="Calibri" w:hAnsi="Calibri" w:cs="Calibri"/>
+          <w:color w:val="196B24" w:themeColor="accent3"/>
         </w:rPr>
         <w:t>focus on</w:t>
       </w:r>
       <w:r>
         <w:rPr>
           <w:rFonts w:ascii="Calibri" w:hAnsi="Calibri" w:cs="Calibri"/>
+          <w:color w:val="196B24" w:themeColor="accent3"/>
         </w:rPr>
         <w:t xml:space="preserve"> long-term effects </w:t>
       </w:r>
       <w:r>
         <w:rPr>
           <w:rFonts w:ascii="Calibri" w:hAnsi="Calibri" w:cs="Calibri"/>
+          <w:color w:val="196B24" w:themeColor="accent3"/>
         </w:rPr>
         <w:t>by exploring individual differences in</w:t>
       </w:r>
       <w:r>
         <w:rPr>
           <w:rFonts w:ascii="Calibri" w:hAnsi="Calibri" w:cs="Calibri"/>
+          <w:color w:val="196B24" w:themeColor="accent3"/>
         </w:rPr>
         <w:t xml:space="preserve"> experience </w:t>
       </w:r>
       <w:r>
         <w:rPr>
           <w:rFonts w:ascii="Calibri" w:hAnsi="Calibri" w:cs="Calibri"/>
-        </w:rPr>
-        <w:t xml:space="preserve">with synthetic voices. Study 2 will test whether synthetic voice perception is amenable to short-term perceptual </w:t>
-      </w:r>
-      <w:r>
-        <w:rPr>
-          <w:rFonts w:ascii="Calibri" w:hAnsi="Calibri" w:cs="Calibri"/>
+          <w:color w:val="196B24" w:themeColor="accent3"/>
+        </w:rPr>
+        <w:t xml:space="preserve">with synthetic voices. </w:t>
+      </w:r>
+      <w:r>
+        <w:rPr>
+          <w:rFonts w:ascii="Calibri" w:hAnsi="Calibri" w:cs="Calibri"/>
+          <w:b/>
+          <w:bCs/>
+          <w:color w:val="196B24" w:themeColor="accent3"/>
+        </w:rPr>
+        <w:t>Study 2</w:t>
+      </w:r>
+      <w:r>
+        <w:rPr>
+          <w:rFonts w:ascii="Calibri" w:hAnsi="Calibri" w:cs="Calibri"/>
+          <w:color w:val="196B24" w:themeColor="accent3"/>
+        </w:rPr>
+        <w:t xml:space="preserve"> will test whether synthetic voice perception is amenable to short-term perceptual </w:t>
+      </w:r>
+      <w:r>
+        <w:rPr>
+          <w:rFonts w:ascii="Calibri" w:hAnsi="Calibri" w:cs="Calibri"/>
+          <w:color w:val="196B24" w:themeColor="accent3"/>
         </w:rPr>
         <w:t>manipulation</w:t>
       </w:r>
       <w:r>
         <w:rPr>
           <w:rFonts w:ascii="Calibri" w:hAnsi="Calibri" w:cs="Calibri"/>
-        </w:rPr>
-        <w:t xml:space="preserve">. In what follows, I will describe the empirical design for both studies in more detail. </w:t>
+          <w:color w:val="196B24" w:themeColor="accent3"/>
+        </w:rPr>
+        <w:t xml:space="preserve">. </w:t>
+      </w:r>
+      <w:r>
+        <w:rPr>
+          <w:rFonts w:ascii="Calibri" w:hAnsi="Calibri" w:cs="Calibri"/>
+          <w:color w:val="196B24" w:themeColor="accent3"/>
+        </w:rPr>
+        <w:t xml:space="preserve">Finally, </w:t>
+      </w:r>
+      <w:r>
+        <w:rPr>
+          <w:rFonts w:ascii="Calibri" w:hAnsi="Calibri" w:cs="Calibri"/>
+          <w:b/>
+          <w:bCs/>
+          <w:color w:val="196B24" w:themeColor="accent3"/>
+        </w:rPr>
+        <w:t>Study 3</w:t>
+      </w:r>
+      <w:r>
+        <w:rPr>
+          <w:rFonts w:ascii="Calibri" w:hAnsi="Calibri" w:cs="Calibri"/>
+          <w:color w:val="196B24" w:themeColor="accent3"/>
+        </w:rPr>
+        <w:t xml:space="preserve"> will combine both approaches in a</w:t>
+      </w:r>
+      <w:r>
+        <w:rPr>
+          <w:rFonts w:ascii="Calibri" w:hAnsi="Calibri" w:cs="Calibri"/>
+          <w:color w:val="196B24" w:themeColor="accent3"/>
+        </w:rPr>
+        <w:t>n</w:t>
+      </w:r>
+      <w:r>
+        <w:rPr>
+          <w:rFonts w:ascii="Calibri" w:hAnsi="Calibri" w:cs="Calibri"/>
+          <w:color w:val="196B24" w:themeColor="accent3"/>
+        </w:rPr>
+        <w:t xml:space="preserve"> intervention study, testing whether</w:t>
+      </w:r>
+      <w:r>
+        <w:rPr>
+          <w:rFonts w:ascii="Calibri" w:hAnsi="Calibri" w:cs="Calibri"/>
+          <w:color w:val="196B24" w:themeColor="accent3"/>
+        </w:rPr>
+        <w:t xml:space="preserve"> perception of synthetic voice features can be altered via three weeks of regular exposure to </w:t>
+      </w:r>
+      <w:r>
+        <w:rPr>
+          <w:rFonts w:ascii="Calibri" w:hAnsi="Calibri" w:cs="Calibri"/>
+          <w:color w:val="196B24" w:themeColor="accent3"/>
+        </w:rPr>
+        <w:lastRenderedPageBreak/>
+        <w:t xml:space="preserve">synthetic vs human voices (by listening to audiobooks). </w:t>
+      </w:r>
+      <w:r>
+        <w:rPr>
+          <w:rFonts w:ascii="Calibri" w:hAnsi="Calibri" w:cs="Calibri"/>
+          <w:color w:val="196B24" w:themeColor="accent3"/>
+        </w:rPr>
+        <w:t xml:space="preserve">In what follows, I will describe the empirical design for </w:t>
+      </w:r>
+      <w:r>
+        <w:rPr>
+          <w:rFonts w:ascii="Calibri" w:hAnsi="Calibri" w:cs="Calibri"/>
+          <w:color w:val="196B24" w:themeColor="accent3"/>
+        </w:rPr>
+        <w:t>all</w:t>
+      </w:r>
+      <w:r>
+        <w:rPr>
+          <w:rFonts w:ascii="Calibri" w:hAnsi="Calibri" w:cs="Calibri"/>
+          <w:color w:val="196B24" w:themeColor="accent3"/>
+        </w:rPr>
+        <w:t xml:space="preserve"> studies in more detail. </w:t>
       </w:r>
     </w:p>
     <w:p>
@@ -2334,7 +2514,6 @@
           <w:sz w:val="24"/>
           <w:szCs w:val="24"/>
         </w:rPr>
-        <w:lastRenderedPageBreak/>
         <w:t xml:space="preserve"> </w:t>
       </w:r>
       <w:r>
@@ -2892,7 +3071,14 @@
         <w:rPr>
           <w:rFonts w:ascii="Calibri" w:hAnsi="Calibri" w:cs="Calibri"/>
         </w:rPr>
-        <w:t xml:space="preserve"> a continuum between human and synthetic voices. When participants are asked to classify the</w:t>
+        <w:t xml:space="preserve"> a continuum between human and </w:t>
+      </w:r>
+      <w:r>
+        <w:rPr>
+          <w:rFonts w:ascii="Calibri" w:hAnsi="Calibri" w:cs="Calibri"/>
+        </w:rPr>
+        <w:lastRenderedPageBreak/>
+        <w:t>synthetic voices. When participants are asked to classify the</w:t>
       </w:r>
       <w:r>
         <w:rPr>
@@ -2942,14 +3128,7 @@
         <w:rPr>
           <w:rFonts w:ascii="Calibri" w:hAnsi="Calibri" w:cs="Calibri"/>
         </w:rPr>
-        <w:t xml:space="preserve">n one block, participants are </w:t>
-      </w:r>
-      <w:r>
-        <w:rPr>
-          <w:rFonts w:ascii="Calibri" w:hAnsi="Calibri" w:cs="Calibri"/>
-        </w:rPr>
-        <w:lastRenderedPageBreak/>
-        <w:t xml:space="preserve">repeatedly exposed to synthetic voices before they perform the classification task again. It is expected that this will lead to </w:t>
+        <w:t xml:space="preserve">n one block, participants are repeatedly exposed to synthetic voices before they perform the classification task again. It is expected that this will lead to </w:t>
       </w:r>
       <w:r>
         <w:rPr>
@@ -3194,43 +3373,252 @@
         <w:ind w:firstLine="720"/>
         <w:rPr>
           <w:rFonts w:ascii="Calibri" w:hAnsi="Calibri" w:cs="Calibri"/>
-        </w:rPr>
-      </w:pPr>
-      <w:r>
-        <w:rPr>
-          <w:rFonts w:ascii="Calibri" w:hAnsi="Calibri" w:cs="Calibri"/>
-        </w:rPr>
-        <w:t>The study will be conducted online, with an approximate duration of 25 minutes and</w:t>
-      </w:r>
-      <w:r>
-        <w:rPr>
-          <w:rFonts w:ascii="Calibri" w:hAnsi="Calibri" w:cs="Calibri"/>
+          <w:color w:val="196B24" w:themeColor="accent3"/>
+        </w:rPr>
+      </w:pPr>
+      <w:r>
+        <w:rPr>
+          <w:rFonts w:ascii="Calibri" w:hAnsi="Calibri" w:cs="Calibri"/>
+          <w:color w:val="196B24" w:themeColor="accent3"/>
+        </w:rPr>
+        <w:t xml:space="preserve">I already ran </w:t>
+      </w:r>
+      <w:r>
+        <w:rPr>
+          <w:rFonts w:ascii="Calibri" w:hAnsi="Calibri" w:cs="Calibri"/>
+          <w:color w:val="196B24" w:themeColor="accent3"/>
+        </w:rPr>
+        <w:t>the first</w:t>
+      </w:r>
+      <w:r>
+        <w:rPr>
+          <w:rFonts w:ascii="Calibri" w:hAnsi="Calibri" w:cs="Calibri"/>
+          <w:color w:val="196B24" w:themeColor="accent3"/>
+        </w:rPr>
+        <w:t xml:space="preserve"> pilot of this paradigm in the context of a student project, which revealed several</w:t>
+      </w:r>
+      <w:r>
+        <w:rPr>
+          <w:rFonts w:ascii="Calibri" w:hAnsi="Calibri" w:cs="Calibri"/>
+          <w:color w:val="196B24" w:themeColor="accent3"/>
+        </w:rPr>
+        <w:t xml:space="preserve"> challenges that need consideration: First, the technical equipment seems to play a major role. Bluetooth-headphones are particularly prone to producing sound artefacts which make all auditory stimuli sound artificial. Therefore, this study will be conducted in a lab under very controlled conditions, </w:t>
+      </w:r>
+      <w:r>
+        <w:rPr>
+          <w:rFonts w:ascii="Calibri" w:hAnsi="Calibri" w:cs="Calibri"/>
+          <w:color w:val="196B24" w:themeColor="accent3"/>
+        </w:rPr>
+        <w:t>with an approximate duration of 25 minutes and</w:t>
+      </w:r>
+      <w:r>
+        <w:rPr>
+          <w:rFonts w:ascii="Calibri" w:hAnsi="Calibri" w:cs="Calibri"/>
+          <w:color w:val="196B24" w:themeColor="accent3"/>
         </w:rPr>
         <w:t xml:space="preserve"> a</w:t>
       </w:r>
       <w:r>
         <w:rPr>
           <w:rFonts w:ascii="Calibri" w:hAnsi="Calibri" w:cs="Calibri"/>
+          <w:color w:val="196B24" w:themeColor="accent3"/>
         </w:rPr>
         <w:t xml:space="preserve"> target sample size of 40-50</w:t>
       </w:r>
       <w:r>
         <w:rPr>
           <w:rFonts w:ascii="Calibri" w:hAnsi="Calibri" w:cs="Calibri"/>
+          <w:color w:val="196B24" w:themeColor="accent3"/>
         </w:rPr>
         <w:t xml:space="preserve"> (refined upon power calculations)</w:t>
       </w:r>
       <w:r>
         <w:rPr>
           <w:rFonts w:ascii="Calibri" w:hAnsi="Calibri" w:cs="Calibri"/>
+          <w:color w:val="196B24" w:themeColor="accent3"/>
         </w:rPr>
         <w:t xml:space="preserve">. </w:t>
       </w:r>
       <w:r>
         <w:rPr>
           <w:rFonts w:ascii="Calibri" w:hAnsi="Calibri" w:cs="Calibri"/>
-        </w:rPr>
-        <w:t xml:space="preserve">Importantly, the creation of stimulus material requires me to combine my extensive experience with voice morphing with the hosts’ practical expertise on research using synthetic voices. </w:t>
+          <w:color w:val="196B24" w:themeColor="accent3"/>
+        </w:rPr>
+        <w:t xml:space="preserve">However, I will also test a small sample online, to compare data quality. </w:t>
+      </w:r>
+      <w:r>
+        <w:rPr>
+          <w:rFonts w:ascii="Calibri" w:hAnsi="Calibri" w:cs="Calibri"/>
+          <w:color w:val="196B24" w:themeColor="accent3"/>
+        </w:rPr>
+        <w:t>The second major challenge concerns the creation of the stimulus material itself, via voice morphing. I have recently created the first set of morphed voices, comprised of 7 human-to-synthetic continua per speaker sex (male and female), uttering the two pseudowords /aba/ and /</w:t>
+      </w:r>
+      <w:proofErr w:type="spellStart"/>
+      <w:r>
+        <w:rPr>
+          <w:rFonts w:ascii="Calibri" w:hAnsi="Calibri" w:cs="Calibri"/>
+          <w:color w:val="196B24" w:themeColor="accent3"/>
+        </w:rPr>
+        <w:t>igi</w:t>
+      </w:r>
+      <w:proofErr w:type="spellEnd"/>
+      <w:r>
+        <w:rPr>
+          <w:rFonts w:ascii="Calibri" w:hAnsi="Calibri" w:cs="Calibri"/>
+          <w:color w:val="196B24" w:themeColor="accent3"/>
+        </w:rPr>
+        <w:t xml:space="preserve">/ </w:t>
+      </w:r>
+      <w:r>
+        <w:rPr>
+          <w:rFonts w:ascii="Calibri" w:hAnsi="Calibri" w:cs="Calibri"/>
+          <w:color w:val="196B24" w:themeColor="accent3"/>
+        </w:rPr>
+        <w:t xml:space="preserve">(Link to </w:t>
+      </w:r>
+      <w:r>
+        <w:rPr>
+          <w:rFonts w:ascii="Calibri" w:hAnsi="Calibri" w:cs="Calibri"/>
+          <w:color w:val="196B24" w:themeColor="accent3"/>
+        </w:rPr>
+        <w:t>example stimuli</w:t>
+      </w:r>
+      <w:r>
+        <w:rPr>
+          <w:rFonts w:ascii="Calibri" w:hAnsi="Calibri" w:cs="Calibri"/>
+          <w:color w:val="196B24" w:themeColor="accent3"/>
+        </w:rPr>
+        <w:t xml:space="preserve">: </w:t>
+      </w:r>
+      <w:proofErr w:type="spellStart"/>
+      <w:r>
+        <w:rPr>
+          <w:rFonts w:ascii="Calibri" w:hAnsi="Calibri" w:cs="Calibri"/>
+          <w:color w:val="196B24" w:themeColor="accent3"/>
+        </w:rPr>
+        <w:t>ToDo</w:t>
+      </w:r>
+      <w:proofErr w:type="spellEnd"/>
+      <w:r>
+        <w:rPr>
+          <w:rFonts w:ascii="Calibri" w:hAnsi="Calibri" w:cs="Calibri"/>
+          <w:color w:val="196B24" w:themeColor="accent3"/>
+        </w:rPr>
+        <w:t xml:space="preserve">). </w:t>
+      </w:r>
+      <w:r>
+        <w:rPr>
+          <w:rFonts w:ascii="Calibri" w:hAnsi="Calibri" w:cs="Calibri"/>
+          <w:color w:val="196B24" w:themeColor="accent3"/>
+        </w:rPr>
+        <w:t xml:space="preserve">I am currently validating the stimulus set and I am confident to have a good starting point. At the same time, I gained a realistic idea of the complexity that comes with synthetic voice </w:t>
+      </w:r>
+      <w:r>
+        <w:rPr>
+          <w:rFonts w:ascii="Calibri" w:hAnsi="Calibri" w:cs="Calibri"/>
+          <w:color w:val="196B24" w:themeColor="accent3"/>
+        </w:rPr>
+        <w:t xml:space="preserve">processing, </w:t>
+      </w:r>
+      <w:r>
+        <w:rPr>
+          <w:rFonts w:ascii="Calibri" w:hAnsi="Calibri" w:cs="Calibri"/>
+          <w:color w:val="196B24" w:themeColor="accent3"/>
+        </w:rPr>
+        <w:t>and I see much room for improvement</w:t>
+      </w:r>
+      <w:r>
+        <w:rPr>
+          <w:rFonts w:ascii="Calibri" w:hAnsi="Calibri" w:cs="Calibri"/>
+          <w:color w:val="196B24" w:themeColor="accent3"/>
+        </w:rPr>
+        <w:t>,</w:t>
+      </w:r>
+      <w:r>
+        <w:rPr>
+          <w:rFonts w:ascii="Calibri" w:hAnsi="Calibri" w:cs="Calibri"/>
+          <w:color w:val="196B24" w:themeColor="accent3"/>
+        </w:rPr>
+        <w:t xml:space="preserve"> </w:t>
+      </w:r>
+      <w:r>
+        <w:rPr>
+          <w:rFonts w:ascii="Calibri" w:hAnsi="Calibri" w:cs="Calibri"/>
+          <w:color w:val="196B24" w:themeColor="accent3"/>
+        </w:rPr>
+        <w:t xml:space="preserve">but its implementation requires the way more far-reaching phonetic experience of my host lab in </w:t>
+      </w:r>
+      <w:r>
+        <w:rPr>
+          <w:rFonts w:ascii="Calibri" w:hAnsi="Calibri" w:cs="Calibri"/>
+          <w:color w:val="196B24" w:themeColor="accent3"/>
+        </w:rPr>
+        <w:t>London. Thus, for the</w:t>
+      </w:r>
+      <w:r>
+        <w:rPr>
+          <w:rFonts w:ascii="Calibri" w:hAnsi="Calibri" w:cs="Calibri"/>
+          <w:color w:val="196B24" w:themeColor="accent3"/>
+        </w:rPr>
+        <w:t xml:space="preserve"> </w:t>
+      </w:r>
+      <w:r>
+        <w:rPr>
+          <w:rFonts w:ascii="Calibri" w:hAnsi="Calibri" w:cs="Calibri"/>
+          <w:color w:val="196B24" w:themeColor="accent3"/>
+        </w:rPr>
+        <w:t>creation of</w:t>
+      </w:r>
+      <w:r>
+        <w:rPr>
+          <w:rFonts w:ascii="Calibri" w:hAnsi="Calibri" w:cs="Calibri"/>
+          <w:color w:val="196B24" w:themeColor="accent3"/>
+        </w:rPr>
+        <w:t xml:space="preserve"> </w:t>
+      </w:r>
+      <w:r>
+        <w:rPr>
+          <w:rFonts w:ascii="Calibri" w:hAnsi="Calibri" w:cs="Calibri"/>
+          <w:color w:val="196B24" w:themeColor="accent3"/>
+        </w:rPr>
+        <w:t>valid and high-quality</w:t>
+      </w:r>
+      <w:r>
+        <w:rPr>
+          <w:rFonts w:ascii="Calibri" w:hAnsi="Calibri" w:cs="Calibri"/>
+          <w:color w:val="196B24" w:themeColor="accent3"/>
+        </w:rPr>
+        <w:t xml:space="preserve"> stimulus material </w:t>
+      </w:r>
+      <w:r>
+        <w:rPr>
+          <w:rFonts w:ascii="Calibri" w:hAnsi="Calibri" w:cs="Calibri"/>
+          <w:color w:val="196B24" w:themeColor="accent3"/>
+        </w:rPr>
+        <w:t>it is crucial to</w:t>
+      </w:r>
+      <w:r>
+        <w:rPr>
+          <w:rFonts w:ascii="Calibri" w:hAnsi="Calibri" w:cs="Calibri"/>
+          <w:color w:val="196B24" w:themeColor="accent3"/>
+        </w:rPr>
+        <w:t xml:space="preserve"> combine my extensive experience with voice morphing with the hosts’ practical expertise </w:t>
+      </w:r>
+      <w:proofErr w:type="gramStart"/>
+      <w:r>
+        <w:rPr>
+          <w:rFonts w:ascii="Calibri" w:hAnsi="Calibri" w:cs="Calibri"/>
+          <w:color w:val="196B24" w:themeColor="accent3"/>
+        </w:rPr>
+        <w:t>on</w:t>
+      </w:r>
+      <w:proofErr w:type="gramEnd"/>
+      <w:r>
+        <w:rPr>
+          <w:rFonts w:ascii="Calibri" w:hAnsi="Calibri" w:cs="Calibri"/>
+          <w:color w:val="196B24" w:themeColor="accent3"/>
+        </w:rPr>
+        <w:t xml:space="preserve"> research using synthetic voices. </w:t>
       </w:r>
     </w:p>
     <w:p>
@@ -3310,7 +3698,8 @@
           <w:sz w:val="24"/>
           <w:szCs w:val="24"/>
         </w:rPr>
-        <w:t xml:space="preserve"> </w:t>
+        <w:lastRenderedPageBreak/>
+        <w:t xml:space="preserve">Study </w:t>
       </w:r>
       <w:r>
         <w:rPr>
@@ -3318,51 +3707,169 @@
           <w:sz w:val="24"/>
           <w:szCs w:val="24"/>
         </w:rPr>
-        <w:t xml:space="preserve">Scientific value and quality assurance </w:t>
+        <w:t>3</w:t>
+      </w:r>
+      <w:r>
+        <w:rPr>
+          <w:rFonts w:ascii="Calibri" w:hAnsi="Calibri" w:cs="Calibri"/>
+          <w:sz w:val="24"/>
+          <w:szCs w:val="24"/>
+        </w:rPr>
+        <w:t xml:space="preserve"> </w:t>
+      </w:r>
+      <w:r>
+        <w:rPr>
+          <w:rFonts w:ascii="Calibri" w:hAnsi="Calibri" w:cs="Calibri"/>
+          <w:sz w:val="24"/>
+          <w:szCs w:val="24"/>
+        </w:rPr>
+        <w:t xml:space="preserve">– effects </w:t>
+      </w:r>
+      <w:r>
+        <w:rPr>
+          <w:rFonts w:ascii="Calibri" w:hAnsi="Calibri" w:cs="Calibri"/>
+          <w:sz w:val="24"/>
+          <w:szCs w:val="24"/>
+        </w:rPr>
+        <w:t>a</w:t>
+      </w:r>
+      <w:r>
+        <w:rPr>
+          <w:rFonts w:ascii="Calibri" w:hAnsi="Calibri" w:cs="Calibri"/>
+          <w:sz w:val="24"/>
+          <w:szCs w:val="24"/>
+        </w:rPr>
+        <w:t>n</w:t>
+      </w:r>
+      <w:r>
+        <w:rPr>
+          <w:rFonts w:ascii="Calibri" w:hAnsi="Calibri" w:cs="Calibri"/>
+          <w:sz w:val="24"/>
+          <w:szCs w:val="24"/>
+        </w:rPr>
+        <w:t xml:space="preserve"> audiobook intervention </w:t>
+      </w:r>
+      <w:r>
+        <w:rPr>
+          <w:rFonts w:ascii="Calibri" w:hAnsi="Calibri" w:cs="Calibri"/>
+          <w:sz w:val="24"/>
+          <w:szCs w:val="24"/>
+        </w:rPr>
+        <w:t xml:space="preserve">on </w:t>
+      </w:r>
+      <w:r>
+        <w:rPr>
+          <w:rFonts w:ascii="Calibri" w:hAnsi="Calibri" w:cs="Calibri"/>
+          <w:sz w:val="24"/>
+          <w:szCs w:val="24"/>
+        </w:rPr>
+        <w:t>synthetic voice</w:t>
+      </w:r>
+      <w:r>
+        <w:rPr>
+          <w:rFonts w:ascii="Calibri" w:hAnsi="Calibri" w:cs="Calibri"/>
+          <w:sz w:val="24"/>
+          <w:szCs w:val="24"/>
+        </w:rPr>
+        <w:t xml:space="preserve"> perception</w:t>
       </w:r>
     </w:p>
     <w:p>
       <w:pPr>
-        <w:ind w:firstLine="360"/>
-        <w:rPr>
-          <w:rFonts w:ascii="Calibri" w:hAnsi="Calibri" w:cs="Calibri"/>
-        </w:rPr>
-      </w:pPr>
-      <w:r>
-        <w:rPr>
-          <w:rFonts w:ascii="Calibri" w:hAnsi="Calibri" w:cs="Calibri"/>
-        </w:rPr>
-        <w:t xml:space="preserve">Both studies will provide unique and complementary insights. The strength of Study 1 lies in its ecological validity because it links daily-life experience of participants to synthetic voice perception. However, it is limited by its correlational design. Study 2 therefore employs an experimental paradigm, with the potential to </w:t>
-      </w:r>
-      <w:r>
-        <w:rPr>
-          <w:rFonts w:ascii="Calibri" w:hAnsi="Calibri" w:cs="Calibri"/>
-        </w:rPr>
-        <w:t xml:space="preserve">show that our inner reference for human-likeness-based naturalness </w:t>
-      </w:r>
-      <w:r>
-        <w:rPr>
-          <w:rFonts w:ascii="Calibri" w:hAnsi="Calibri" w:cs="Calibri"/>
-        </w:rPr>
-        <w:t>can be manipulated via recent</w:t>
-      </w:r>
-      <w:r>
-        <w:rPr>
-          <w:rFonts w:ascii="Calibri" w:hAnsi="Calibri" w:cs="Calibri"/>
-        </w:rPr>
-        <w:t xml:space="preserve"> perceptual </w:t>
-      </w:r>
-      <w:r>
-        <w:rPr>
-          <w:rFonts w:ascii="Calibri" w:hAnsi="Calibri" w:cs="Calibri"/>
-        </w:rPr>
-        <w:t>exposure</w:t>
-      </w:r>
-      <w:r>
-        <w:rPr>
-          <w:rFonts w:ascii="Calibri" w:hAnsi="Calibri" w:cs="Calibri"/>
+        <w:rPr>
+          <w:color w:val="196B24" w:themeColor="accent3"/>
+        </w:rPr>
+      </w:pPr>
+      <w:r>
+        <w:rPr>
+          <w:rFonts w:ascii="Calibri" w:hAnsi="Calibri" w:cs="Calibri"/>
+          <w:color w:val="196B24" w:themeColor="accent3"/>
+        </w:rPr>
+        <w:t>The first two studies</w:t>
+      </w:r>
+      <w:r>
+        <w:rPr>
+          <w:rFonts w:ascii="Calibri" w:hAnsi="Calibri" w:cs="Calibri"/>
+          <w:color w:val="196B24" w:themeColor="accent3"/>
+        </w:rPr>
+        <w:t xml:space="preserve"> provide unique and complementary insights. The strength of Study 1 lies in its ecological validity because it links daily-life experience of participants to synthetic voice perception. However, it is limited by its correlational design. Study 2 employs an experimental paradigm, with the potential </w:t>
+      </w:r>
+      <w:r>
+        <w:rPr>
+          <w:rFonts w:ascii="Calibri" w:hAnsi="Calibri" w:cs="Calibri"/>
+          <w:color w:val="196B24" w:themeColor="accent3"/>
+        </w:rPr>
+        <w:t>to establish causal evidence</w:t>
+      </w:r>
+      <w:r>
+        <w:rPr>
+          <w:rFonts w:ascii="Calibri" w:hAnsi="Calibri" w:cs="Calibri"/>
+          <w:color w:val="196B24" w:themeColor="accent3"/>
+        </w:rPr>
+        <w:t xml:space="preserve"> that our inner reference </w:t>
+      </w:r>
+      <w:r>
+        <w:rPr>
+          <w:rFonts w:ascii="Calibri" w:hAnsi="Calibri" w:cs="Calibri"/>
+          <w:color w:val="196B24" w:themeColor="accent3"/>
+        </w:rPr>
+        <w:t>for synthetic voice features</w:t>
+      </w:r>
+      <w:r>
+        <w:rPr>
+          <w:rFonts w:ascii="Calibri" w:hAnsi="Calibri" w:cs="Calibri"/>
+          <w:color w:val="196B24" w:themeColor="accent3"/>
+        </w:rPr>
+        <w:t xml:space="preserve"> can be manipulated via recent perceptual exposure</w:t>
+      </w:r>
+      <w:r>
+        <w:rPr>
+          <w:rFonts w:ascii="Calibri" w:hAnsi="Calibri" w:cs="Calibri"/>
+          <w:color w:val="196B24" w:themeColor="accent3"/>
+        </w:rPr>
+        <w:t xml:space="preserve">. However, it is limited to short-term effects only. </w:t>
+      </w:r>
+      <w:r>
+        <w:rPr>
+          <w:rFonts w:ascii="Calibri" w:hAnsi="Calibri" w:cs="Calibri"/>
+          <w:color w:val="196B24" w:themeColor="accent3"/>
+        </w:rPr>
+        <w:t>I</w:t>
+      </w:r>
+      <w:r>
+        <w:rPr>
+          <w:rFonts w:ascii="Calibri" w:hAnsi="Calibri" w:cs="Calibri"/>
+          <w:color w:val="196B24" w:themeColor="accent3"/>
+        </w:rPr>
+        <w:t xml:space="preserve">n the third and presumably most ambitious study, I plan to combine </w:t>
+      </w:r>
+      <w:r>
+        <w:rPr>
+          <w:rFonts w:ascii="Calibri" w:hAnsi="Calibri" w:cs="Calibri"/>
+          <w:color w:val="196B24" w:themeColor="accent3"/>
+        </w:rPr>
+        <w:t>the best of both</w:t>
+      </w:r>
+      <w:r>
+        <w:rPr>
+          <w:rFonts w:ascii="Calibri" w:hAnsi="Calibri" w:cs="Calibri"/>
+          <w:color w:val="196B24" w:themeColor="accent3"/>
+        </w:rPr>
+        <w:t xml:space="preserve"> approaches</w:t>
+      </w:r>
+      <w:r>
+        <w:rPr>
+          <w:rFonts w:ascii="Calibri" w:hAnsi="Calibri" w:cs="Calibri"/>
+          <w:color w:val="196B24" w:themeColor="accent3"/>
         </w:rPr>
         <w:t xml:space="preserve">. </w:t>
+      </w:r>
+      <w:r>
+        <w:rPr>
+          <w:rFonts w:ascii="Calibri" w:hAnsi="Calibri" w:cs="Calibri"/>
+          <w:color w:val="196B24" w:themeColor="accent3"/>
+        </w:rPr>
+        <w:t xml:space="preserve"> </w:t>
       </w:r>
     </w:p>
     <w:p>
@@ -3370,12 +3877,403 @@
         <w:ind w:firstLine="360"/>
         <w:rPr>
           <w:rFonts w:ascii="Calibri" w:hAnsi="Calibri" w:cs="Calibri"/>
-        </w:rPr>
-      </w:pPr>
-      <w:r>
-        <w:rPr>
-          <w:rFonts w:ascii="Calibri" w:hAnsi="Calibri" w:cs="Calibri"/>
-        </w:rPr>
+          <w:color w:val="196B24" w:themeColor="accent3"/>
+        </w:rPr>
+      </w:pPr>
+      <w:r>
+        <w:rPr>
+          <w:rFonts w:ascii="Calibri" w:hAnsi="Calibri" w:cs="Calibri"/>
+          <w:b/>
+          <w:bCs/>
+        </w:rPr>
+        <w:t>Research question:</w:t>
+      </w:r>
+      <w:r>
+        <w:rPr>
+          <w:rFonts w:ascii="Calibri" w:hAnsi="Calibri" w:cs="Calibri"/>
+        </w:rPr>
+        <w:t xml:space="preserve"> </w:t>
+      </w:r>
+      <w:r>
+        <w:rPr>
+          <w:rFonts w:ascii="Calibri" w:hAnsi="Calibri" w:cs="Calibri"/>
+          <w:color w:val="196B24" w:themeColor="accent3"/>
+        </w:rPr>
+        <w:t>Does regular exposure to synthetic voices over a course of three weeks affect the perception and evaluation of synthetic voice features</w:t>
+      </w:r>
+      <w:r>
+        <w:rPr>
+          <w:rFonts w:ascii="Calibri" w:hAnsi="Calibri" w:cs="Calibri"/>
+          <w:color w:val="196B24" w:themeColor="accent3"/>
+        </w:rPr>
+        <w:t>?</w:t>
+      </w:r>
+    </w:p>
+    <w:p>
+      <w:pPr>
+        <w:rPr>
+          <w:rFonts w:ascii="Calibri" w:hAnsi="Calibri" w:cs="Calibri"/>
+          <w:color w:val="196B24" w:themeColor="accent3"/>
+        </w:rPr>
+      </w:pPr>
+      <w:r>
+        <w:rPr>
+          <w:rFonts w:ascii="Calibri" w:hAnsi="Calibri" w:cs="Calibri"/>
+          <w:b/>
+          <w:bCs/>
+        </w:rPr>
+        <w:t>Design:</w:t>
+      </w:r>
+      <w:r>
+        <w:rPr>
+          <w:rFonts w:ascii="Calibri" w:hAnsi="Calibri" w:cs="Calibri"/>
+          <w:b/>
+          <w:bCs/>
+        </w:rPr>
+        <w:t xml:space="preserve"> </w:t>
+      </w:r>
+      <w:r>
+        <w:rPr>
+          <w:rFonts w:ascii="Calibri" w:hAnsi="Calibri" w:cs="Calibri"/>
+          <w:color w:val="196B24" w:themeColor="accent3"/>
+        </w:rPr>
+        <w:t xml:space="preserve">Study 3 is a three-week audiobook intervention study, where one group of participants will regularly listen to an audiobook read by a </w:t>
+      </w:r>
+      <w:r>
+        <w:rPr>
+          <w:rFonts w:ascii="Calibri" w:hAnsi="Calibri" w:cs="Calibri"/>
+          <w:color w:val="196B24" w:themeColor="accent3"/>
+        </w:rPr>
+        <w:t>synthetic narrator</w:t>
+      </w:r>
+      <w:r>
+        <w:rPr>
+          <w:rFonts w:ascii="Calibri" w:hAnsi="Calibri" w:cs="Calibri"/>
+          <w:color w:val="196B24" w:themeColor="accent3"/>
+        </w:rPr>
+        <w:t xml:space="preserve"> (</w:t>
+      </w:r>
+      <w:r>
+        <w:rPr>
+          <w:rFonts w:ascii="Calibri" w:hAnsi="Calibri" w:cs="Calibri"/>
+          <w:b/>
+          <w:bCs/>
+          <w:color w:val="196B24" w:themeColor="accent3"/>
+        </w:rPr>
+        <w:t>Figure 3</w:t>
+      </w:r>
+      <w:r>
+        <w:rPr>
+          <w:rFonts w:ascii="Calibri" w:hAnsi="Calibri" w:cs="Calibri"/>
+          <w:color w:val="196B24" w:themeColor="accent3"/>
+        </w:rPr>
+        <w:t>)</w:t>
+      </w:r>
+      <w:r>
+        <w:rPr>
+          <w:rFonts w:ascii="Calibri" w:hAnsi="Calibri" w:cs="Calibri"/>
+          <w:color w:val="196B24" w:themeColor="accent3"/>
+        </w:rPr>
+        <w:t>. The control</w:t>
+      </w:r>
+      <w:r>
+        <w:rPr>
+          <w:rFonts w:ascii="Calibri" w:hAnsi="Calibri" w:cs="Calibri"/>
+          <w:color w:val="196B24" w:themeColor="accent3"/>
+        </w:rPr>
+        <w:t xml:space="preserve"> group will listen to the same audiobook read by a human narrator.</w:t>
+      </w:r>
+      <w:r>
+        <w:rPr>
+          <w:rFonts w:ascii="Calibri" w:hAnsi="Calibri" w:cs="Calibri"/>
+          <w:color w:val="196B24" w:themeColor="accent3"/>
+        </w:rPr>
+        <w:t xml:space="preserve"> </w:t>
+      </w:r>
+      <w:r>
+        <w:rPr>
+          <w:rFonts w:ascii="Calibri" w:hAnsi="Calibri" w:cs="Calibri"/>
+          <w:color w:val="196B24" w:themeColor="accent3"/>
+        </w:rPr>
+        <w:t xml:space="preserve">Before and after intervention, participants will rate a set of synthetic voices on naturalness, pleasantness and listening effort. </w:t>
+      </w:r>
+      <w:r>
+        <w:rPr>
+          <w:rFonts w:ascii="Calibri" w:hAnsi="Calibri" w:cs="Calibri"/>
+          <w:color w:val="196B24" w:themeColor="accent3"/>
+        </w:rPr>
+        <w:t xml:space="preserve">I will </w:t>
+      </w:r>
+      <w:r>
+        <w:rPr>
+          <w:rFonts w:ascii="Calibri" w:hAnsi="Calibri" w:cs="Calibri"/>
+          <w:color w:val="196B24" w:themeColor="accent3"/>
+        </w:rPr>
+        <w:t>select</w:t>
+      </w:r>
+      <w:r>
+        <w:rPr>
+          <w:rFonts w:ascii="Calibri" w:hAnsi="Calibri" w:cs="Calibri"/>
+          <w:color w:val="196B24" w:themeColor="accent3"/>
+        </w:rPr>
+        <w:t xml:space="preserve"> a subset of the voice material from Study 1</w:t>
+      </w:r>
+      <w:r>
+        <w:rPr>
+          <w:rFonts w:ascii="Calibri" w:hAnsi="Calibri" w:cs="Calibri"/>
+          <w:color w:val="196B24" w:themeColor="accent3"/>
+        </w:rPr>
+        <w:t xml:space="preserve">, using its results to pick the stimuli which </w:t>
+      </w:r>
+      <w:proofErr w:type="gramStart"/>
+      <w:r>
+        <w:rPr>
+          <w:rFonts w:ascii="Calibri" w:hAnsi="Calibri" w:cs="Calibri"/>
+          <w:color w:val="196B24" w:themeColor="accent3"/>
+        </w:rPr>
+        <w:t>were</w:t>
+      </w:r>
+      <w:proofErr w:type="gramEnd"/>
+      <w:r>
+        <w:rPr>
+          <w:rFonts w:ascii="Calibri" w:hAnsi="Calibri" w:cs="Calibri"/>
+          <w:color w:val="196B24" w:themeColor="accent3"/>
+        </w:rPr>
+        <w:t xml:space="preserve"> most informative in revealing individual differences. </w:t>
+      </w:r>
+      <w:r>
+        <w:rPr>
+          <w:rFonts w:ascii="Calibri" w:hAnsi="Calibri" w:cs="Calibri"/>
+          <w:color w:val="196B24" w:themeColor="accent3"/>
+        </w:rPr>
+        <w:t xml:space="preserve">Pre- and post-testing of participants will take place in the lab, to ensure a controlled testing environment and to enhance commitment to the intervention </w:t>
+      </w:r>
+      <w:r>
+        <w:rPr>
+          <w:rFonts w:ascii="Calibri" w:hAnsi="Calibri" w:cs="Calibri"/>
+          <w:color w:val="196B24" w:themeColor="accent3"/>
+        </w:rPr>
+        <w:t xml:space="preserve">via personal contact with participants. The intervention itself is online. Over a course of three weeks, participants will be listening to an audiobook for 5-10 minutes each day. They will receive a link every day in the morning and another reminder in the afternoon. After listening to the track, they will be prompted with 3 multiple-choice questions about the content of the day’s audiobook to ensure they actually paid attention. Only participants with &gt;90% completed days and &gt;90% correct answers will be kept in the final sample and will receive additional compensation as a motivator. The control group will complete the same protocol, but with human narrators in the audiobooks. The narrators from the audiobook will not be included in the stimulus set for pre- and post-testing to avoid familiarity effects with these specific voices. </w:t>
+      </w:r>
+    </w:p>
+    <w:p>
+      <w:pPr>
+        <w:rPr>
+          <w:rFonts w:ascii="Calibri" w:hAnsi="Calibri" w:cs="Calibri"/>
+          <w:color w:val="196B24" w:themeColor="accent3"/>
+        </w:rPr>
+      </w:pPr>
+      <w:r>
+        <w:rPr>
+          <w:rFonts w:ascii="Calibri" w:hAnsi="Calibri" w:cs="Calibri"/>
+          <w:color w:val="196B24" w:themeColor="accent3"/>
+        </w:rPr>
+        <w:t xml:space="preserve">I aim for 40-50 participants per </w:t>
+      </w:r>
+      <w:r>
+        <w:rPr>
+          <w:rFonts w:ascii="Calibri" w:hAnsi="Calibri" w:cs="Calibri"/>
+          <w:color w:val="196B24" w:themeColor="accent3"/>
+        </w:rPr>
+        <w:t xml:space="preserve">group </w:t>
+      </w:r>
+      <w:r>
+        <w:rPr>
+          <w:rFonts w:ascii="Calibri" w:hAnsi="Calibri" w:cs="Calibri"/>
+          <w:color w:val="196B24" w:themeColor="accent3"/>
+        </w:rPr>
+        <w:t>(specific numbers refined upon power calculations)</w:t>
+      </w:r>
+      <w:r>
+        <w:rPr>
+          <w:rFonts w:ascii="Calibri" w:hAnsi="Calibri" w:cs="Calibri"/>
+          <w:color w:val="196B24" w:themeColor="accent3"/>
+        </w:rPr>
+        <w:t>. Pre- and post-testing will take abo</w:t>
+      </w:r>
+      <w:r>
+        <w:rPr>
+          <w:rFonts w:ascii="Calibri" w:hAnsi="Calibri" w:cs="Calibri"/>
+          <w:color w:val="196B24" w:themeColor="accent3"/>
+        </w:rPr>
+        <w:t xml:space="preserve">ut 30-60 minutes per session in the </w:t>
+      </w:r>
+      <w:proofErr w:type="gramStart"/>
+      <w:r>
+        <w:rPr>
+          <w:rFonts w:ascii="Calibri" w:hAnsi="Calibri" w:cs="Calibri"/>
+          <w:color w:val="196B24" w:themeColor="accent3"/>
+        </w:rPr>
+        <w:t>lab,</w:t>
+      </w:r>
+      <w:proofErr w:type="gramEnd"/>
+      <w:r>
+        <w:rPr>
+          <w:rFonts w:ascii="Calibri" w:hAnsi="Calibri" w:cs="Calibri"/>
+          <w:color w:val="196B24" w:themeColor="accent3"/>
+        </w:rPr>
+        <w:t xml:space="preserve"> the daily intervention should not exceed 10 minutes including the control questions. </w:t>
+      </w:r>
+    </w:p>
+    <w:p>
+      <w:pPr>
+        <w:rPr>
+          <w:rFonts w:ascii="Calibri" w:hAnsi="Calibri" w:cs="Calibri"/>
+        </w:rPr>
+      </w:pPr>
+    </w:p>
+    <w:p>
+      <w:pPr>
+        <w:rPr>
+          <w:rFonts w:ascii="Calibri" w:hAnsi="Calibri" w:cs="Calibri"/>
+        </w:rPr>
+      </w:pPr>
+      <w:proofErr w:type="spellStart"/>
+      <w:r>
+        <w:rPr>
+          <w:rFonts w:ascii="Calibri" w:hAnsi="Calibri" w:cs="Calibri"/>
+        </w:rPr>
+        <w:t>ToDo</w:t>
+      </w:r>
+      <w:proofErr w:type="spellEnd"/>
+      <w:r>
+        <w:rPr>
+          <w:rFonts w:ascii="Calibri" w:hAnsi="Calibri" w:cs="Calibri"/>
+        </w:rPr>
+        <w:t xml:space="preserve">: include </w:t>
+      </w:r>
+      <w:sdt>
+        <w:sdtPr>
+          <w:rPr>
+            <w:rFonts w:ascii="Calibri" w:hAnsi="Calibri" w:cs="Calibri"/>
+          </w:rPr>
+          <w:alias w:val="To edit, see citavi.com/edit"/>
+          <w:tag w:val="CitaviPlaceholder#81da7d0a-75c6-4ed0-8e7b-100284c771b0"/>
+          <w:id w:val="-1056162647"/>
+          <w:placeholder>
+            <w:docPart w:val="DefaultPlaceholder_-1854013440"/>
+          </w:placeholder>
+        </w:sdtPr>
+        <w:sdtContent>
+          <w:r>
+            <w:rPr>
+              <w:rFonts w:ascii="Calibri" w:hAnsi="Calibri" w:cs="Calibri"/>
+            </w:rPr>
+            <w:fldChar w:fldCharType="begin"/>
+          </w:r>
+          <w:r>
+            <w:rPr>
+              <w:rFonts w:ascii="Calibri" w:hAnsi="Calibri" w:cs="Calibri"/>
+            </w:rPr>
+            <w:instrText>ADDIN CitaviPlaceholder{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}</w:instrText>
+          </w:r>
+          <w:r>
+            <w:rPr>
+              <w:rFonts w:ascii="Calibri" w:hAnsi="Calibri" w:cs="Calibri"/>
+            </w:rPr>
+            <w:fldChar w:fldCharType="separate"/>
+          </w:r>
+          <w:r>
+            <w:rPr>
+              <w:rFonts w:ascii="Calibri" w:hAnsi="Calibri" w:cs="Calibri"/>
+            </w:rPr>
+            <w:t>(Rodero &amp; Lucas, 2023)</w:t>
+          </w:r>
+          <w:r>
+            <w:rPr>
+              <w:rFonts w:ascii="Calibri" w:hAnsi="Calibri" w:cs="Calibri"/>
+            </w:rPr>
+            <w:fldChar w:fldCharType="end"/>
+          </w:r>
+        </w:sdtContent>
+      </w:sdt>
+    </w:p>
+    <w:p>
+      <w:pPr>
+        <w:pStyle w:val="berschrift2"/>
+        <w:numPr>
+          <w:ilvl w:val="1"/>
+          <w:numId w:val="23"/>
+        </w:numPr>
+        <w:rPr>
+          <w:rFonts w:ascii="Calibri" w:hAnsi="Calibri" w:cs="Calibri"/>
+          <w:sz w:val="24"/>
+          <w:szCs w:val="24"/>
+        </w:rPr>
+      </w:pPr>
+      <w:r>
+        <w:rPr>
+          <w:rFonts w:ascii="Calibri" w:hAnsi="Calibri" w:cs="Calibri"/>
+          <w:sz w:val="24"/>
+          <w:szCs w:val="24"/>
+        </w:rPr>
+        <w:t xml:space="preserve"> </w:t>
+      </w:r>
+      <w:r>
+        <w:rPr>
+          <w:rFonts w:ascii="Calibri" w:hAnsi="Calibri" w:cs="Calibri"/>
+          <w:sz w:val="24"/>
+          <w:szCs w:val="24"/>
+        </w:rPr>
+        <w:t xml:space="preserve">Scientific value and quality assurance </w:t>
+      </w:r>
+    </w:p>
+    <w:p>
+      <w:pPr>
+        <w:ind w:firstLine="360"/>
+        <w:rPr>
+          <w:rFonts w:ascii="Calibri" w:hAnsi="Calibri" w:cs="Calibri"/>
+        </w:rPr>
+      </w:pPr>
+      <w:r>
+        <w:rPr>
+          <w:rFonts w:ascii="Calibri" w:hAnsi="Calibri" w:cs="Calibri"/>
+        </w:rPr>
+        <w:t xml:space="preserve">Both studies will provide unique and complementary insights. The strength of Study 1 lies in its ecological validity because it links daily-life experience of participants to synthetic voice perception. However, it is limited by its correlational design. Study 2 therefore employs an experimental paradigm, with the potential to </w:t>
+      </w:r>
+      <w:r>
+        <w:rPr>
+          <w:rFonts w:ascii="Calibri" w:hAnsi="Calibri" w:cs="Calibri"/>
+        </w:rPr>
+        <w:t xml:space="preserve">show that our inner reference for human-likeness-based naturalness </w:t>
+      </w:r>
+      <w:r>
+        <w:rPr>
+          <w:rFonts w:ascii="Calibri" w:hAnsi="Calibri" w:cs="Calibri"/>
+        </w:rPr>
+        <w:t>can be manipulated via recent</w:t>
+      </w:r>
+      <w:r>
+        <w:rPr>
+          <w:rFonts w:ascii="Calibri" w:hAnsi="Calibri" w:cs="Calibri"/>
+        </w:rPr>
+        <w:t xml:space="preserve"> perceptual </w:t>
+      </w:r>
+      <w:r>
+        <w:rPr>
+          <w:rFonts w:ascii="Calibri" w:hAnsi="Calibri" w:cs="Calibri"/>
+        </w:rPr>
+        <w:t>exposure</w:t>
+      </w:r>
+      <w:r>
+        <w:rPr>
+          <w:rFonts w:ascii="Calibri" w:hAnsi="Calibri" w:cs="Calibri"/>
+        </w:rPr>
+        <w:t xml:space="preserve">. </w:t>
+      </w:r>
+    </w:p>
+    <w:p>
+      <w:pPr>
+        <w:ind w:firstLine="360"/>
+        <w:rPr>
+          <w:rFonts w:ascii="Calibri" w:hAnsi="Calibri" w:cs="Calibri"/>
+        </w:rPr>
+      </w:pPr>
+      <w:r>
+        <w:rPr>
+          <w:rFonts w:ascii="Calibri" w:hAnsi="Calibri" w:cs="Calibri"/>
+        </w:rPr>
+        <w:lastRenderedPageBreak/>
         <w:t xml:space="preserve">Ethical approval is already in place at the host department. </w:t>
       </w:r>
       <w:r>
@@ -3475,7 +4373,6 @@
         <w:rPr>
           <w:rFonts w:ascii="Calibri" w:hAnsi="Calibri" w:cs="Calibri"/>
         </w:rPr>
-        <w:lastRenderedPageBreak/>
         <w:t>Research</w:t>
       </w:r>
       <w:r>
@@ -3918,6 +4815,31 @@
     </w:p>
     <w:p>
       <w:pPr>
+        <w:ind w:firstLine="720"/>
+        <w:rPr>
+          <w:rFonts w:ascii="Calibri" w:hAnsi="Calibri" w:cs="Calibri"/>
+          <w:color w:val="196B24" w:themeColor="accent3"/>
+        </w:rPr>
+      </w:pPr>
+      <w:proofErr w:type="spellStart"/>
+      <w:r>
+        <w:rPr>
+          <w:rFonts w:ascii="Calibri" w:hAnsi="Calibri" w:cs="Calibri"/>
+          <w:color w:val="196B24" w:themeColor="accent3"/>
+        </w:rPr>
+        <w:t>ToDo</w:t>
+      </w:r>
+      <w:proofErr w:type="spellEnd"/>
+      <w:r>
+        <w:rPr>
+          <w:rFonts w:ascii="Calibri" w:hAnsi="Calibri" w:cs="Calibri"/>
+          <w:color w:val="196B24" w:themeColor="accent3"/>
+        </w:rPr>
+        <w:t xml:space="preserve"> Suitability of the German Host</w:t>
+      </w:r>
+    </w:p>
+    <w:p>
+      <w:pPr>
         <w:pStyle w:val="berschrift2"/>
         <w:numPr>
           <w:ilvl w:val="0"/>
@@ -4063,7 +4985,14 @@
         <w:rPr>
           <w:rFonts w:ascii="Calibri" w:hAnsi="Calibri" w:cs="Calibri"/>
         </w:rPr>
-        <w:t>research project, I contribute to this vision. I feel honored to be already part of this</w:t>
+        <w:t xml:space="preserve">research project, I contribute to this vision. I feel honored </w:t>
+      </w:r>
+      <w:r>
+        <w:rPr>
+          <w:rFonts w:ascii="Calibri" w:hAnsi="Calibri" w:cs="Calibri"/>
+        </w:rPr>
+        <w:lastRenderedPageBreak/>
+        <w:t>to be already part of this</w:t>
       </w:r>
       <w:r>
         <w:rPr>
@@ -4274,10 +5203,7 @@
     <w:sdt>
       <w:sdtPr>
         <w:rPr>
-          <w:rFonts w:ascii="Calibri" w:eastAsiaTheme="minorHAnsi" w:hAnsi="Calibri" w:cs="Calibri"/>
-          <w:color w:val="auto"/>
-          <w:sz w:val="24"/>
-          <w:szCs w:val="24"/>
+          <w:rFonts w:eastAsiaTheme="minorHAnsi"/>
         </w:rPr>
         <w:tag w:val="CitaviBibliography"/>
         <w:id w:val="953135230"/>
@@ -4285,36 +5211,29 @@
           <w:docPart w:val="DefaultPlaceholder_-1854013440"/>
         </w:placeholder>
       </w:sdtPr>
+      <w:sdtEndPr>
+        <w:rPr>
+          <w:rFonts w:asciiTheme="minorHAnsi" w:hAnsiTheme="minorHAnsi" w:cstheme="minorBidi"/>
+          <w:color w:val="auto"/>
+          <w:sz w:val="24"/>
+          <w:szCs w:val="24"/>
+        </w:rPr>
+      </w:sdtEndPr>
       <w:sdtContent>
         <w:p>
           <w:pPr>
             <w:pStyle w:val="CitaviBibliographyHeading"/>
-            <w:rPr>
-              <w:rFonts w:ascii="Calibri" w:hAnsi="Calibri" w:cs="Calibri"/>
-            </w:rPr>
           </w:pPr>
           <w:r>
-            <w:rPr>
-              <w:rFonts w:ascii="Calibri" w:hAnsi="Calibri" w:cs="Calibri"/>
-            </w:rPr>
             <w:fldChar w:fldCharType="begin"/>
           </w:r>
           <w:r>
-            <w:rPr>
-              <w:rFonts w:ascii="Calibri" w:hAnsi="Calibri" w:cs="Calibri"/>
-            </w:rPr>
             <w:instrText>ADDIN CitaviBibliography</w:instrText>
           </w:r>
           <w:r>
-            <w:rPr>
-              <w:rFonts w:ascii="Calibri" w:hAnsi="Calibri" w:cs="Calibri"/>
-            </w:rPr>
             <w:fldChar w:fldCharType="separate"/>
           </w:r>
           <w:r>
-            <w:rPr>
-              <w:rFonts w:ascii="Calibri" w:hAnsi="Calibri" w:cs="Calibri"/>
-            </w:rPr>
             <w:t>References</w:t>
           </w:r>
         </w:p>
@@ -4322,50 +5241,56 @@
           <w:pPr>
             <w:pStyle w:val="CitaviBibliographyEntry"/>
             <w:rPr>
-              <w:rFonts w:ascii="Calibri" w:hAnsi="Calibri" w:cs="Calibri"/>
               <w:lang w:val="de-DE"/>
             </w:rPr>
           </w:pPr>
           <w:bookmarkStart w:id="0" w:name="_CTVL0018473d197b6e74f58899b2d313eecae96"/>
           <w:r>
-            <w:rPr>
-              <w:rFonts w:ascii="Calibri" w:hAnsi="Calibri" w:cs="Calibri"/>
-            </w:rPr>
-            <w:t>Belin, P., Bestelmeyer, P. E. G., Latinus, M., &amp; Watson, R. (2011). Understanding voice perception.</w:t>
+            <w:t xml:space="preserve">Belin, P., </w:t>
+          </w:r>
+          <w:proofErr w:type="spellStart"/>
+          <w:r>
+            <w:t>Bestelmeyer</w:t>
+          </w:r>
+          <w:proofErr w:type="spellEnd"/>
+          <w:r>
+            <w:t>, P. E. G., Latinus, M., &amp; Watson, R. (2011). Understanding voice perception.</w:t>
           </w:r>
           <w:bookmarkEnd w:id="0"/>
           <w:r>
-            <w:rPr>
-              <w:rFonts w:ascii="Calibri" w:hAnsi="Calibri" w:cs="Calibri"/>
-            </w:rPr>
             <w:t xml:space="preserve"> </w:t>
           </w:r>
           <w:r>
             <w:rPr>
-              <w:rFonts w:ascii="Calibri" w:hAnsi="Calibri" w:cs="Calibri"/>
               <w:i/>
               <w:lang w:val="de-DE"/>
             </w:rPr>
-            <w:t>Br J Psychol</w:t>
-          </w:r>
-          <w:r>
-            <w:rPr>
-              <w:rFonts w:ascii="Calibri" w:hAnsi="Calibri" w:cs="Calibri"/>
-              <w:lang w:val="de-DE"/>
-            </w:rPr>
-            <w:t xml:space="preserve">, </w:t>
-          </w:r>
-          <w:r>
-            <w:rPr>
-              <w:rFonts w:ascii="Calibri" w:hAnsi="Calibri" w:cs="Calibri"/>
+            <w:t xml:space="preserve">Br J </w:t>
+          </w:r>
+          <w:proofErr w:type="spellStart"/>
+          <w:r>
+            <w:rPr>
               <w:i/>
               <w:lang w:val="de-DE"/>
             </w:rPr>
+            <w:t>Psychol</w:t>
+          </w:r>
+          <w:proofErr w:type="spellEnd"/>
+          <w:r>
+            <w:rPr>
+              <w:lang w:val="de-DE"/>
+            </w:rPr>
+            <w:t xml:space="preserve">, </w:t>
+          </w:r>
+          <w:r>
+            <w:rPr>
+              <w:i/>
+              <w:lang w:val="de-DE"/>
+            </w:rPr>
             <w:t>102</w:t>
           </w:r>
           <w:r>
             <w:rPr>
-              <w:rFonts w:ascii="Calibri" w:hAnsi="Calibri" w:cs="Calibri"/>
               <w:lang w:val="de-DE"/>
             </w:rPr>
             <w:t>(4), 711–725. https://doi.org/10.1111/j.2044-8295.2011.02041.x</w:t>
@@ -4374,234 +5299,196 @@
         <w:p>
           <w:pPr>
             <w:pStyle w:val="CitaviBibliographyEntry"/>
-            <w:rPr>
-              <w:rFonts w:ascii="Calibri" w:hAnsi="Calibri" w:cs="Calibri"/>
-            </w:rPr>
           </w:pPr>
           <w:bookmarkStart w:id="1" w:name="_CTVL001fdcdaff29baf47a08ff6bdfa7250dd3d"/>
-          <w:r>
-            <w:rPr>
-              <w:rFonts w:ascii="Calibri" w:hAnsi="Calibri" w:cs="Calibri"/>
+          <w:proofErr w:type="spellStart"/>
+          <w:r>
+            <w:rPr>
               <w:lang w:val="de-DE"/>
             </w:rPr>
-            <w:t xml:space="preserve">Eerola, T., Armitage, J., Lavan, N., &amp; Knight, S. (2021). </w:t>
-          </w:r>
-          <w:r>
-            <w:rPr>
-              <w:rFonts w:ascii="Calibri" w:hAnsi="Calibri" w:cs="Calibri"/>
-            </w:rPr>
+            <w:t>Eerola</w:t>
+          </w:r>
+          <w:proofErr w:type="spellEnd"/>
+          <w:r>
+            <w:rPr>
+              <w:lang w:val="de-DE"/>
+            </w:rPr>
+            <w:t xml:space="preserve">, T., Armitage, J., </w:t>
+          </w:r>
+          <w:proofErr w:type="spellStart"/>
+          <w:r>
+            <w:rPr>
+              <w:lang w:val="de-DE"/>
+            </w:rPr>
+            <w:t>Lavan</w:t>
+          </w:r>
+          <w:proofErr w:type="spellEnd"/>
+          <w:r>
+            <w:rPr>
+              <w:lang w:val="de-DE"/>
+            </w:rPr>
+            <w:t xml:space="preserve">, N., &amp; Knight, S. (2021). </w:t>
+          </w:r>
+          <w:r>
             <w:t>Online Data Collection in Auditory Perception and Cognition Research: Recruitment, Testing, Data Quality and Ethical Considerations.</w:t>
           </w:r>
           <w:bookmarkEnd w:id="1"/>
           <w:r>
-            <w:rPr>
-              <w:rFonts w:ascii="Calibri" w:hAnsi="Calibri" w:cs="Calibri"/>
-            </w:rPr>
             <w:t xml:space="preserve"> </w:t>
           </w:r>
           <w:r>
             <w:rPr>
-              <w:rFonts w:ascii="Calibri" w:hAnsi="Calibri" w:cs="Calibri"/>
               <w:i/>
             </w:rPr>
             <w:t>Auditory Perception &amp; Cognition</w:t>
           </w:r>
           <w:r>
-            <w:rPr>
-              <w:rFonts w:ascii="Calibri" w:hAnsi="Calibri" w:cs="Calibri"/>
-            </w:rPr>
             <w:t xml:space="preserve">, </w:t>
           </w:r>
           <w:r>
             <w:rPr>
-              <w:rFonts w:ascii="Calibri" w:hAnsi="Calibri" w:cs="Calibri"/>
               <w:i/>
             </w:rPr>
             <w:t>4</w:t>
           </w:r>
           <w:r>
-            <w:rPr>
-              <w:rFonts w:ascii="Calibri" w:hAnsi="Calibri" w:cs="Calibri"/>
-            </w:rPr>
             <w:t>(3-4), 251–280. https://doi.org/10.1080/25742442.2021.2007718</w:t>
           </w:r>
         </w:p>
         <w:p>
           <w:pPr>
             <w:pStyle w:val="CitaviBibliographyEntry"/>
-            <w:rPr>
-              <w:rFonts w:ascii="Calibri" w:hAnsi="Calibri" w:cs="Calibri"/>
-            </w:rPr>
           </w:pPr>
           <w:bookmarkStart w:id="2" w:name="_CTVL001fbae7f6b1f244474a9c6b3bd11fb323c"/>
           <w:r>
-            <w:rPr>
-              <w:rFonts w:ascii="Calibri" w:hAnsi="Calibri" w:cs="Calibri"/>
-            </w:rPr>
-            <w:t>Klopfenstein, M., Bernard, K., &amp; Heyman, C. (2020). The study of speech naturalness in communication disorders: A systematic review of the literature.</w:t>
+            <w:t xml:space="preserve">Klopfenstein, M., Bernard, K., &amp; Heyman, C. (2020). The study of speech naturalness in communication disorders: A systematic review of </w:t>
+          </w:r>
+          <w:proofErr w:type="gramStart"/>
+          <w:r>
+            <w:t>the literature</w:t>
+          </w:r>
+          <w:proofErr w:type="gramEnd"/>
+          <w:r>
+            <w:t>.</w:t>
           </w:r>
           <w:bookmarkEnd w:id="2"/>
           <w:r>
-            <w:rPr>
-              <w:rFonts w:ascii="Calibri" w:hAnsi="Calibri" w:cs="Calibri"/>
-            </w:rPr>
             <w:t xml:space="preserve"> </w:t>
           </w:r>
           <w:r>
             <w:rPr>
-              <w:rFonts w:ascii="Calibri" w:hAnsi="Calibri" w:cs="Calibri"/>
               <w:i/>
             </w:rPr>
             <w:t>Clinical Linguistics &amp; Phonetics</w:t>
           </w:r>
           <w:r>
-            <w:rPr>
-              <w:rFonts w:ascii="Calibri" w:hAnsi="Calibri" w:cs="Calibri"/>
-            </w:rPr>
             <w:t xml:space="preserve">, </w:t>
           </w:r>
           <w:r>
             <w:rPr>
-              <w:rFonts w:ascii="Calibri" w:hAnsi="Calibri" w:cs="Calibri"/>
               <w:i/>
             </w:rPr>
             <w:t>34</w:t>
           </w:r>
           <w:r>
-            <w:rPr>
-              <w:rFonts w:ascii="Calibri" w:hAnsi="Calibri" w:cs="Calibri"/>
-            </w:rPr>
             <w:t>(4), 327–338. https://doi.org/10.1080/02699206.2019.1652692</w:t>
           </w:r>
         </w:p>
         <w:p>
           <w:pPr>
             <w:pStyle w:val="CitaviBibliographyEntry"/>
-            <w:rPr>
-              <w:rFonts w:ascii="Calibri" w:hAnsi="Calibri" w:cs="Calibri"/>
-            </w:rPr>
           </w:pPr>
           <w:bookmarkStart w:id="3" w:name="_CTVL001335b73c635fb42d689284190911887e4"/>
           <w:r>
-            <w:rPr>
-              <w:rFonts w:ascii="Calibri" w:hAnsi="Calibri" w:cs="Calibri"/>
-            </w:rPr>
             <w:t>Kühne, K., Fischer, M. H., &amp; Zhou, Y. (2020). The Human Takes It All: Humanlike Synthesized Voices Are Perceived as Less Eerie and More Likable. Evidence From a Subjective Ratings Study.</w:t>
           </w:r>
           <w:bookmarkEnd w:id="3"/>
           <w:r>
-            <w:rPr>
-              <w:rFonts w:ascii="Calibri" w:hAnsi="Calibri" w:cs="Calibri"/>
-            </w:rPr>
             <w:t xml:space="preserve"> </w:t>
           </w:r>
           <w:r>
             <w:rPr>
-              <w:rFonts w:ascii="Calibri" w:hAnsi="Calibri" w:cs="Calibri"/>
               <w:i/>
             </w:rPr>
             <w:t>Frontiers in Neurorobotics</w:t>
           </w:r>
           <w:r>
-            <w:rPr>
-              <w:rFonts w:ascii="Calibri" w:hAnsi="Calibri" w:cs="Calibri"/>
-            </w:rPr>
             <w:t xml:space="preserve">, </w:t>
           </w:r>
           <w:r>
             <w:rPr>
-              <w:rFonts w:ascii="Calibri" w:hAnsi="Calibri" w:cs="Calibri"/>
               <w:i/>
             </w:rPr>
             <w:t>14</w:t>
           </w:r>
           <w:r>
-            <w:rPr>
-              <w:rFonts w:ascii="Calibri" w:hAnsi="Calibri" w:cs="Calibri"/>
-            </w:rPr>
             <w:t>, 1–16. https://doi.org/10.3389/fnbot.2020.593732</w:t>
           </w:r>
         </w:p>
         <w:p>
           <w:pPr>
             <w:pStyle w:val="CitaviBibliographyEntry"/>
-            <w:rPr>
-              <w:rFonts w:ascii="Calibri" w:hAnsi="Calibri" w:cs="Calibri"/>
-            </w:rPr>
           </w:pPr>
           <w:bookmarkStart w:id="4" w:name="_CTVL0016836468c9a46492b986cc2be195cece9"/>
           <w:r>
-            <w:rPr>
-              <w:rFonts w:ascii="Calibri" w:hAnsi="Calibri" w:cs="Calibri"/>
-            </w:rPr>
             <w:t>Lavan, N. (2023). How do we describe other people from voices and faces?</w:t>
           </w:r>
           <w:bookmarkEnd w:id="4"/>
           <w:r>
-            <w:rPr>
-              <w:rFonts w:ascii="Calibri" w:hAnsi="Calibri" w:cs="Calibri"/>
-            </w:rPr>
             <w:t xml:space="preserve"> </w:t>
           </w:r>
           <w:r>
             <w:rPr>
-              <w:rFonts w:ascii="Calibri" w:hAnsi="Calibri" w:cs="Calibri"/>
               <w:i/>
             </w:rPr>
             <w:t>Cognition</w:t>
           </w:r>
           <w:r>
-            <w:rPr>
-              <w:rFonts w:ascii="Calibri" w:hAnsi="Calibri" w:cs="Calibri"/>
-            </w:rPr>
             <w:t xml:space="preserve">, </w:t>
           </w:r>
           <w:r>
             <w:rPr>
-              <w:rFonts w:ascii="Calibri" w:hAnsi="Calibri" w:cs="Calibri"/>
               <w:i/>
             </w:rPr>
             <w:t>230</w:t>
           </w:r>
           <w:r>
-            <w:rPr>
-              <w:rFonts w:ascii="Calibri" w:hAnsi="Calibri" w:cs="Calibri"/>
-            </w:rPr>
             <w:t>, 105253. https://doi.org/10.1016/j.cognition.2022.105253</w:t>
           </w:r>
         </w:p>
         <w:p>
           <w:pPr>
             <w:pStyle w:val="CitaviBibliographyEntry"/>
-            <w:rPr>
-              <w:rFonts w:ascii="Calibri" w:hAnsi="Calibri" w:cs="Calibri"/>
-            </w:rPr>
           </w:pPr>
           <w:bookmarkStart w:id="5" w:name="_CTVL001b24ca8d73c4343a2a2f681a7f3d9fe6c"/>
           <w:r>
-            <w:rPr>
-              <w:rFonts w:ascii="Calibri" w:hAnsi="Calibri" w:cs="Calibri"/>
-            </w:rPr>
             <w:t>Lavan, N., Irvine, M., Rosi, V., &amp; McGettigan, C. (2024).</w:t>
           </w:r>
           <w:bookmarkEnd w:id="5"/>
           <w:r>
-            <w:rPr>
-              <w:rFonts w:ascii="Calibri" w:hAnsi="Calibri" w:cs="Calibri"/>
-            </w:rPr>
             <w:t xml:space="preserve"> </w:t>
           </w:r>
           <w:r>
             <w:rPr>
-              <w:rFonts w:ascii="Calibri" w:hAnsi="Calibri" w:cs="Calibri"/>
               <w:i/>
             </w:rPr>
-            <w:t xml:space="preserve">Voice deep fakes sound realistic but not (yet) hyperrealistic. </w:t>
-          </w:r>
-          <w:r>
-            <w:rPr>
-              <w:rFonts w:ascii="Calibri" w:hAnsi="Calibri" w:cs="Calibri"/>
-            </w:rPr>
+            <w:t xml:space="preserve">Voice deep fakes sound realistic but not (yet) </w:t>
+          </w:r>
+          <w:proofErr w:type="spellStart"/>
+          <w:r>
+            <w:rPr>
+              <w:i/>
+            </w:rPr>
+            <w:t>hyperrealistic</w:t>
+          </w:r>
+          <w:proofErr w:type="spellEnd"/>
+          <w:r>
+            <w:rPr>
+              <w:i/>
+            </w:rPr>
+            <w:t xml:space="preserve">. </w:t>
+          </w:r>
+          <w:r>
             <w:t>https://doi.org/10.31234/osf.io/jqg6e</w:t>
           </w:r>
         </w:p>
@@ -4609,50 +5496,56 @@
           <w:pPr>
             <w:pStyle w:val="CitaviBibliographyEntry"/>
             <w:rPr>
-              <w:rFonts w:ascii="Calibri" w:hAnsi="Calibri" w:cs="Calibri"/>
               <w:lang w:val="de-DE"/>
             </w:rPr>
           </w:pPr>
           <w:bookmarkStart w:id="6" w:name="_CTVL00131a6c35984344b52a0d8347d4d006714"/>
           <w:r>
-            <w:rPr>
-              <w:rFonts w:ascii="Calibri" w:hAnsi="Calibri" w:cs="Calibri"/>
-            </w:rPr>
-            <w:t>Lavan, N., &amp; McGettigan, C. (2023). A model for person perception from familiar and unfamiliar voices.</w:t>
+            <w:t xml:space="preserve">Lavan, N., &amp; McGettigan, C. (2023). A model for </w:t>
+          </w:r>
+          <w:proofErr w:type="gramStart"/>
+          <w:r>
+            <w:t>person</w:t>
+          </w:r>
+          <w:proofErr w:type="gramEnd"/>
+          <w:r>
+            <w:t xml:space="preserve"> perception from familiar and unfamiliar voices.</w:t>
           </w:r>
           <w:bookmarkEnd w:id="6"/>
           <w:r>
-            <w:rPr>
-              <w:rFonts w:ascii="Calibri" w:hAnsi="Calibri" w:cs="Calibri"/>
-            </w:rPr>
             <w:t xml:space="preserve"> </w:t>
           </w:r>
           <w:r>
             <w:rPr>
-              <w:rFonts w:ascii="Calibri" w:hAnsi="Calibri" w:cs="Calibri"/>
               <w:i/>
               <w:lang w:val="de-DE"/>
             </w:rPr>
-            <w:t>Communications Psychology</w:t>
-          </w:r>
-          <w:r>
-            <w:rPr>
-              <w:rFonts w:ascii="Calibri" w:hAnsi="Calibri" w:cs="Calibri"/>
-              <w:lang w:val="de-DE"/>
-            </w:rPr>
-            <w:t xml:space="preserve">, </w:t>
-          </w:r>
-          <w:r>
-            <w:rPr>
-              <w:rFonts w:ascii="Calibri" w:hAnsi="Calibri" w:cs="Calibri"/>
+            <w:t xml:space="preserve">Communications </w:t>
+          </w:r>
+          <w:proofErr w:type="spellStart"/>
+          <w:r>
+            <w:rPr>
               <w:i/>
               <w:lang w:val="de-DE"/>
             </w:rPr>
+            <w:t>Psychology</w:t>
+          </w:r>
+          <w:proofErr w:type="spellEnd"/>
+          <w:r>
+            <w:rPr>
+              <w:lang w:val="de-DE"/>
+            </w:rPr>
+            <w:t xml:space="preserve">, </w:t>
+          </w:r>
+          <w:r>
+            <w:rPr>
+              <w:i/>
+              <w:lang w:val="de-DE"/>
+            </w:rPr>
             <w:t>1</w:t>
           </w:r>
           <w:r>
             <w:rPr>
-              <w:rFonts w:ascii="Calibri" w:hAnsi="Calibri" w:cs="Calibri"/>
               <w:lang w:val="de-DE"/>
             </w:rPr>
             <w:t>(1), 1–11. https://doi.org/10.1038/s44271-023-00001-4</w:t>
@@ -4661,42 +5554,28 @@
         <w:p>
           <w:pPr>
             <w:pStyle w:val="CitaviBibliographyEntry"/>
-            <w:rPr>
-              <w:rFonts w:ascii="Calibri" w:hAnsi="Calibri" w:cs="Calibri"/>
-            </w:rPr>
           </w:pPr>
           <w:bookmarkStart w:id="7" w:name="_CTVL001872a0bd54a2d42f483613d3eb82d0fe3"/>
           <w:r>
             <w:rPr>
-              <w:rFonts w:ascii="Calibri" w:hAnsi="Calibri" w:cs="Calibri"/>
               <w:lang w:val="de-DE"/>
             </w:rPr>
             <w:t xml:space="preserve">Nussbaum, C., Frühholz, S., &amp; Schweinberger, S. R. (2025). </w:t>
           </w:r>
           <w:r>
-            <w:rPr>
-              <w:rFonts w:ascii="Calibri" w:hAnsi="Calibri" w:cs="Calibri"/>
-            </w:rPr>
             <w:t>Understanding voice naturalness.</w:t>
           </w:r>
           <w:bookmarkEnd w:id="7"/>
           <w:r>
-            <w:rPr>
-              <w:rFonts w:ascii="Calibri" w:hAnsi="Calibri" w:cs="Calibri"/>
-            </w:rPr>
             <w:t xml:space="preserve"> </w:t>
           </w:r>
           <w:r>
             <w:rPr>
-              <w:rFonts w:ascii="Calibri" w:hAnsi="Calibri" w:cs="Calibri"/>
               <w:i/>
             </w:rPr>
             <w:t xml:space="preserve">Trends in Cognitive Sciences. </w:t>
           </w:r>
           <w:r>
-            <w:rPr>
-              <w:rFonts w:ascii="Calibri" w:hAnsi="Calibri" w:cs="Calibri"/>
-            </w:rPr>
             <w:t>Advance online publication. https://doi.org/10.1016/j.tics.2025.01.010</w:t>
           </w:r>
         </w:p>
@@ -4704,35 +5583,59 @@
           <w:pPr>
             <w:pStyle w:val="CitaviBibliographyEntry"/>
             <w:rPr>
-              <w:rFonts w:ascii="Calibri" w:hAnsi="Calibri" w:cs="Calibri"/>
               <w:lang w:val="de-DE"/>
             </w:rPr>
           </w:pPr>
           <w:bookmarkStart w:id="8" w:name="_CTVL001a54500133cb04aa185303201aa6afaf2"/>
           <w:r>
-            <w:rPr>
-              <w:rFonts w:ascii="Calibri" w:hAnsi="Calibri" w:cs="Calibri"/>
-            </w:rPr>
-            <w:t>Nussbaum, C., Pöhlmann, M., Kreysa, H., &amp; Schweinberger, S. R. (2023). Perceived naturalness of emotional voice morphs.</w:t>
+            <w:t xml:space="preserve">Nussbaum, C., </w:t>
+          </w:r>
+          <w:proofErr w:type="spellStart"/>
+          <w:r>
+            <w:t>Pöhlmann</w:t>
+          </w:r>
+          <w:proofErr w:type="spellEnd"/>
+          <w:r>
+            <w:t xml:space="preserve">, M., </w:t>
+          </w:r>
+          <w:proofErr w:type="spellStart"/>
+          <w:r>
+            <w:t>Kreysa</w:t>
+          </w:r>
+          <w:proofErr w:type="spellEnd"/>
+          <w:r>
+            <w:t xml:space="preserve">, H., &amp; </w:t>
+          </w:r>
+          <w:proofErr w:type="spellStart"/>
+          <w:r>
+            <w:t>Schweinberger</w:t>
+          </w:r>
+          <w:proofErr w:type="spellEnd"/>
+          <w:r>
+            <w:t>, S. R. (2023). Perceived naturalness of emotional voice morphs.</w:t>
           </w:r>
           <w:bookmarkEnd w:id="8"/>
           <w:r>
-            <w:rPr>
-              <w:rFonts w:ascii="Calibri" w:hAnsi="Calibri" w:cs="Calibri"/>
-            </w:rPr>
             <w:t xml:space="preserve"> </w:t>
           </w:r>
-          <w:r>
-            <w:rPr>
-              <w:rFonts w:ascii="Calibri" w:hAnsi="Calibri" w:cs="Calibri"/>
+          <w:proofErr w:type="spellStart"/>
+          <w:r>
+            <w:rPr>
               <w:i/>
               <w:lang w:val="de-DE"/>
             </w:rPr>
-            <w:t>Cognition &amp; Emotion</w:t>
-          </w:r>
-          <w:r>
-            <w:rPr>
-              <w:rFonts w:ascii="Calibri" w:hAnsi="Calibri" w:cs="Calibri"/>
+            <w:t>Cognition</w:t>
+          </w:r>
+          <w:proofErr w:type="spellEnd"/>
+          <w:r>
+            <w:rPr>
+              <w:i/>
+              <w:lang w:val="de-DE"/>
+            </w:rPr>
+            <w:t xml:space="preserve"> &amp; Emotion</w:t>
+          </w:r>
+          <w:r>
+            <w:rPr>
               <w:lang w:val="de-DE"/>
             </w:rPr>
             <w:t>, 1–17. https://doi.org/10.1080/02699931.2023.2200920</w:t>
@@ -4741,109 +5644,103 @@
         <w:p>
           <w:pPr>
             <w:pStyle w:val="CitaviBibliographyEntry"/>
-            <w:rPr>
-              <w:rFonts w:ascii="Calibri" w:hAnsi="Calibri" w:cs="Calibri"/>
-            </w:rPr>
           </w:pPr>
           <w:bookmarkStart w:id="9" w:name="_CTVL00161942de227f44c9ca313fb634e4c018f"/>
           <w:r>
             <w:rPr>
-              <w:rFonts w:ascii="Calibri" w:hAnsi="Calibri" w:cs="Calibri"/>
               <w:lang w:val="de-DE"/>
             </w:rPr>
-            <w:t xml:space="preserve">Nussbaum, C., von Eiff, C. I., Skuk, V. G., &amp; Schweinberger, S. R. (2022). </w:t>
-          </w:r>
-          <w:r>
-            <w:rPr>
-              <w:rFonts w:ascii="Calibri" w:hAnsi="Calibri" w:cs="Calibri"/>
-            </w:rPr>
-            <w:t>Vocal emotion adaptation aftereffects within and across speaker genders: Roles of timbre and fundamental frequency.</w:t>
+            <w:t xml:space="preserve">Nussbaum, C., von </w:t>
+          </w:r>
+          <w:proofErr w:type="spellStart"/>
+          <w:r>
+            <w:rPr>
+              <w:lang w:val="de-DE"/>
+            </w:rPr>
+            <w:t>Eiff</w:t>
+          </w:r>
+          <w:proofErr w:type="spellEnd"/>
+          <w:r>
+            <w:rPr>
+              <w:lang w:val="de-DE"/>
+            </w:rPr>
+            <w:t xml:space="preserve">, C. I., </w:t>
+          </w:r>
+          <w:proofErr w:type="spellStart"/>
+          <w:r>
+            <w:rPr>
+              <w:lang w:val="de-DE"/>
+            </w:rPr>
+            <w:t>Skuk</w:t>
+          </w:r>
+          <w:proofErr w:type="spellEnd"/>
+          <w:r>
+            <w:rPr>
+              <w:lang w:val="de-DE"/>
+            </w:rPr>
+            <w:t xml:space="preserve">, V. G., &amp; Schweinberger, S. R. (2022). </w:t>
+          </w:r>
+          <w:r>
+            <w:t xml:space="preserve">Vocal emotion adaptation aftereffects within and across speaker genders: Roles of timbre and </w:t>
+          </w:r>
+          <w:r>
+            <w:lastRenderedPageBreak/>
+            <w:t>fundamental frequency.</w:t>
           </w:r>
           <w:bookmarkEnd w:id="9"/>
           <w:r>
-            <w:rPr>
-              <w:rFonts w:ascii="Calibri" w:hAnsi="Calibri" w:cs="Calibri"/>
-            </w:rPr>
             <w:t xml:space="preserve"> </w:t>
           </w:r>
           <w:r>
             <w:rPr>
-              <w:rFonts w:ascii="Calibri" w:hAnsi="Calibri" w:cs="Calibri"/>
               <w:i/>
             </w:rPr>
             <w:t>Cognition</w:t>
           </w:r>
           <w:r>
-            <w:rPr>
-              <w:rFonts w:ascii="Calibri" w:hAnsi="Calibri" w:cs="Calibri"/>
-            </w:rPr>
             <w:t xml:space="preserve">, </w:t>
           </w:r>
           <w:r>
             <w:rPr>
-              <w:rFonts w:ascii="Calibri" w:hAnsi="Calibri" w:cs="Calibri"/>
               <w:i/>
             </w:rPr>
             <w:t>219</w:t>
           </w:r>
           <w:r>
-            <w:rPr>
-              <w:rFonts w:ascii="Calibri" w:hAnsi="Calibri" w:cs="Calibri"/>
-            </w:rPr>
             <w:t>, 104967. https://doi.org/10.1016/j.cognition.2021.104967</w:t>
           </w:r>
         </w:p>
         <w:p>
           <w:pPr>
             <w:pStyle w:val="CitaviBibliographyEntry"/>
-            <w:rPr>
-              <w:rFonts w:ascii="Calibri" w:hAnsi="Calibri" w:cs="Calibri"/>
-            </w:rPr>
           </w:pPr>
           <w:bookmarkStart w:id="10" w:name="_CTVL001b2cfed2201dc4bfbb30224d692fe3c7c"/>
           <w:r>
-            <w:rPr>
-              <w:rFonts w:ascii="Calibri" w:hAnsi="Calibri" w:cs="Calibri"/>
-            </w:rPr>
             <w:t>Rodero, E., &amp; Lucas, I. (2023). Synthetic versus human voices in audiobooks: The human emotional intimacy effect.</w:t>
           </w:r>
           <w:bookmarkEnd w:id="10"/>
           <w:r>
-            <w:rPr>
-              <w:rFonts w:ascii="Calibri" w:hAnsi="Calibri" w:cs="Calibri"/>
-            </w:rPr>
             <w:t xml:space="preserve"> </w:t>
           </w:r>
           <w:r>
             <w:rPr>
-              <w:rFonts w:ascii="Calibri" w:hAnsi="Calibri" w:cs="Calibri"/>
               <w:i/>
             </w:rPr>
             <w:t>New Media &amp; Society</w:t>
           </w:r>
           <w:r>
-            <w:rPr>
-              <w:rFonts w:ascii="Calibri" w:hAnsi="Calibri" w:cs="Calibri"/>
-            </w:rPr>
             <w:t xml:space="preserve">, </w:t>
           </w:r>
           <w:r>
             <w:rPr>
-              <w:rFonts w:ascii="Calibri" w:hAnsi="Calibri" w:cs="Calibri"/>
               <w:i/>
             </w:rPr>
             <w:t>25</w:t>
           </w:r>
           <w:r>
-            <w:rPr>
-              <w:rFonts w:ascii="Calibri" w:hAnsi="Calibri" w:cs="Calibri"/>
-            </w:rPr>
             <w:t>(7), 1746–1764. https://doi.org/10.1177/14614448211024142</w:t>
           </w:r>
           <w:r>
-            <w:rPr>
-              <w:rFonts w:ascii="Calibri" w:hAnsi="Calibri" w:cs="Calibri"/>
-            </w:rPr>
             <w:fldChar w:fldCharType="end"/>
           </w:r>
         </w:p>
@@ -7832,7 +8729,6 @@
   <w:style w:type="character" w:default="1" w:styleId="Absatz-Standardschriftart">
     <w:name w:val="Default Paragraph Font"/>
     <w:uiPriority w:val="1"/>
-    <w:semiHidden/>
     <w:unhideWhenUsed/>
   </w:style>
   <w:style w:type="table" w:default="1" w:styleId="NormaleTabelle">
@@ -8795,6 +9691,7 @@
     <w:rsid w:val="00403045"/>
     <w:rsid w:val="00460958"/>
     <w:rsid w:val="00465591"/>
+    <w:rsid w:val="004B2B0C"/>
     <w:rsid w:val="00534649"/>
     <w:rsid w:val="005B37AA"/>
     <w:rsid w:val="00605C99"/>
@@ -8807,6 +9704,7 @@
     <w:rsid w:val="00A909D5"/>
     <w:rsid w:val="00B837EC"/>
     <w:rsid w:val="00B9133F"/>
+    <w:rsid w:val="00BC25EC"/>
     <w:rsid w:val="00BD08A7"/>
     <w:rsid w:val="00C43860"/>
     <w:rsid w:val="00C701BA"/>

</xml_diff>